<commit_message>
Added Week 3 updates to Math Tutorial Progress Report
</commit_message>
<xml_diff>
--- a/math-tutorial/ProgressReportBenSP2019.docx
+++ b/math-tutorial/ProgressReportBenSP2019.docx
@@ -334,14 +334,123 @@
       </w:r>
     </w:p>
     <w:p>
+      <w:pPr>
+        <w:rPr>
+          <w:rFonts w:asciiTheme="majorHAnsi" w:eastAsiaTheme="majorEastAsia" w:hAnsiTheme="majorHAnsi" w:cstheme="majorBidi"/>
+          <w:color w:val="007789" w:themeColor="accent1" w:themeShade="BF"/>
+          <w:sz w:val="32"/>
+        </w:rPr>
+      </w:pPr>
       <w:bookmarkStart w:id="5" w:name="_GoBack"/>
       <w:bookmarkEnd w:id="5"/>
+      <w:r>
+        <w:br w:type="page"/>
+      </w:r>
     </w:p>
     <w:p>
       <w:pPr>
         <w:pStyle w:val="Heading1"/>
       </w:pPr>
       <w:r>
+        <w:lastRenderedPageBreak/>
+        <w:t>Week 3. Algebra</w:t>
+      </w:r>
+    </w:p>
+    <w:p>
+      <w:pPr>
+        <w:pStyle w:val="ListParagraph"/>
+        <w:numPr>
+          <w:ilvl w:val="0"/>
+          <w:numId w:val="24"/>
+        </w:numPr>
+      </w:pPr>
+      <w:r>
+        <w:t>Discussion Exercises</w:t>
+      </w:r>
+    </w:p>
+    <w:p>
+      <w:pPr>
+        <w:pStyle w:val="ListParagraph"/>
+      </w:pPr>
+      <w:r>
+        <w:t>Q12 (Transition matrix)</w:t>
+      </w:r>
+    </w:p>
+    <w:p>
+      <w:pPr>
+        <w:pStyle w:val="ListParagraph"/>
+      </w:pPr>
+      <w:r>
+        <w:t>Q13</w:t>
+      </w:r>
+    </w:p>
+    <w:p>
+      <w:pPr>
+        <w:pStyle w:val="ListParagraph"/>
+      </w:pPr>
+      <w:r>
+        <w:t>Q14</w:t>
+      </w:r>
+    </w:p>
+    <w:p>
+      <w:pPr>
+        <w:pStyle w:val="ListParagraph"/>
+      </w:pPr>
+      <w:r>
+        <w:t>Q15</w:t>
+      </w:r>
+    </w:p>
+    <w:p>
+      <w:pPr>
+        <w:pStyle w:val="ListParagraph"/>
+      </w:pPr>
+      <w:r>
+        <w:t>Q16</w:t>
+      </w:r>
+    </w:p>
+    <w:p>
+      <w:pPr>
+        <w:pStyle w:val="ListParagraph"/>
+      </w:pPr>
+      <w:r>
+        <w:t>Q20</w:t>
+      </w:r>
+    </w:p>
+    <w:p>
+      <w:pPr>
+        <w:pStyle w:val="ListParagraph"/>
+        <w:numPr>
+          <w:ilvl w:val="0"/>
+          <w:numId w:val="24"/>
+        </w:numPr>
+      </w:pPr>
+      <w:r>
+        <w:t>Reading assignment:  2.1-2.3</w:t>
+      </w:r>
+    </w:p>
+    <w:p>
+      <w:pPr>
+        <w:pStyle w:val="ListParagraph"/>
+        <w:numPr>
+          <w:ilvl w:val="0"/>
+          <w:numId w:val="24"/>
+        </w:numPr>
+      </w:pPr>
+      <w:r>
+        <w:t>Reading assignment:  Chap2 (computer book)</w:t>
+      </w:r>
+    </w:p>
+    <w:p>
+      <w:r>
+        <w:br w:type="page"/>
+      </w:r>
+    </w:p>
+    <w:p>
+      <w:pPr>
+        <w:pStyle w:val="Heading1"/>
+      </w:pPr>
+      <w:r>
+        <w:lastRenderedPageBreak/>
         <w:t>References</w:t>
       </w:r>
     </w:p>
@@ -424,13 +533,7 @@
         <w:t xml:space="preserve">Robot Vision, Berthold K.P. Horn, MIT Press, 1986. ISBN </w:t>
       </w:r>
       <w:r>
-        <w:t>9780262</w:t>
-      </w:r>
-      <w:r>
-        <w:t>0</w:t>
-      </w:r>
-      <w:r>
-        <w:t>81597</w:t>
+        <w:t>9780262081597</w:t>
       </w:r>
       <w:r>
         <w:t>.</w:t>
@@ -1318,6 +1421,95 @@
     </w:lvl>
   </w:abstractNum>
   <w:abstractNum w:abstractNumId="15" w15:restartNumberingAfterBreak="0">
+    <w:nsid w:val="1EA721C1"/>
+    <w:multiLevelType w:val="hybridMultilevel"/>
+    <w:tmpl w:val="05F02448"/>
+    <w:lvl w:ilvl="0" w:tplc="0409000F">
+      <w:start w:val="1"/>
+      <w:numFmt w:val="decimal"/>
+      <w:lvlText w:val="%1."/>
+      <w:lvlJc w:val="left"/>
+      <w:pPr>
+        <w:ind w:left="720" w:hanging="360"/>
+      </w:pPr>
+      <w:rPr>
+        <w:rFonts w:hint="default"/>
+      </w:rPr>
+    </w:lvl>
+    <w:lvl w:ilvl="1" w:tplc="04090019" w:tentative="1">
+      <w:start w:val="1"/>
+      <w:numFmt w:val="lowerLetter"/>
+      <w:lvlText w:val="%2."/>
+      <w:lvlJc w:val="left"/>
+      <w:pPr>
+        <w:ind w:left="1440" w:hanging="360"/>
+      </w:pPr>
+    </w:lvl>
+    <w:lvl w:ilvl="2" w:tplc="0409001B" w:tentative="1">
+      <w:start w:val="1"/>
+      <w:numFmt w:val="lowerRoman"/>
+      <w:lvlText w:val="%3."/>
+      <w:lvlJc w:val="right"/>
+      <w:pPr>
+        <w:ind w:left="2160" w:hanging="180"/>
+      </w:pPr>
+    </w:lvl>
+    <w:lvl w:ilvl="3" w:tplc="0409000F" w:tentative="1">
+      <w:start w:val="1"/>
+      <w:numFmt w:val="decimal"/>
+      <w:lvlText w:val="%4."/>
+      <w:lvlJc w:val="left"/>
+      <w:pPr>
+        <w:ind w:left="2880" w:hanging="360"/>
+      </w:pPr>
+    </w:lvl>
+    <w:lvl w:ilvl="4" w:tplc="04090019" w:tentative="1">
+      <w:start w:val="1"/>
+      <w:numFmt w:val="lowerLetter"/>
+      <w:lvlText w:val="%5."/>
+      <w:lvlJc w:val="left"/>
+      <w:pPr>
+        <w:ind w:left="3600" w:hanging="360"/>
+      </w:pPr>
+    </w:lvl>
+    <w:lvl w:ilvl="5" w:tplc="0409001B" w:tentative="1">
+      <w:start w:val="1"/>
+      <w:numFmt w:val="lowerRoman"/>
+      <w:lvlText w:val="%6."/>
+      <w:lvlJc w:val="right"/>
+      <w:pPr>
+        <w:ind w:left="4320" w:hanging="180"/>
+      </w:pPr>
+    </w:lvl>
+    <w:lvl w:ilvl="6" w:tplc="0409000F" w:tentative="1">
+      <w:start w:val="1"/>
+      <w:numFmt w:val="decimal"/>
+      <w:lvlText w:val="%7."/>
+      <w:lvlJc w:val="left"/>
+      <w:pPr>
+        <w:ind w:left="5040" w:hanging="360"/>
+      </w:pPr>
+    </w:lvl>
+    <w:lvl w:ilvl="7" w:tplc="04090019" w:tentative="1">
+      <w:start w:val="1"/>
+      <w:numFmt w:val="lowerLetter"/>
+      <w:lvlText w:val="%8."/>
+      <w:lvlJc w:val="left"/>
+      <w:pPr>
+        <w:ind w:left="5760" w:hanging="360"/>
+      </w:pPr>
+    </w:lvl>
+    <w:lvl w:ilvl="8" w:tplc="0409001B" w:tentative="1">
+      <w:start w:val="1"/>
+      <w:numFmt w:val="lowerRoman"/>
+      <w:lvlText w:val="%9."/>
+      <w:lvlJc w:val="right"/>
+      <w:pPr>
+        <w:ind w:left="6480" w:hanging="180"/>
+      </w:pPr>
+    </w:lvl>
+  </w:abstractNum>
+  <w:abstractNum w:abstractNumId="16" w15:restartNumberingAfterBreak="0">
     <w:nsid w:val="33627A23"/>
     <w:multiLevelType w:val="hybridMultilevel"/>
     <w:tmpl w:val="C92C5538"/>
@@ -1406,7 +1598,7 @@
       </w:pPr>
     </w:lvl>
   </w:abstractNum>
-  <w:abstractNum w:abstractNumId="16" w15:restartNumberingAfterBreak="0">
+  <w:abstractNum w:abstractNumId="17" w15:restartNumberingAfterBreak="0">
     <w:nsid w:val="4674227C"/>
     <w:multiLevelType w:val="hybridMultilevel"/>
     <w:tmpl w:val="A9AE0A4A"/>
@@ -1495,7 +1687,7 @@
       </w:pPr>
     </w:lvl>
   </w:abstractNum>
-  <w:abstractNum w:abstractNumId="17" w15:restartNumberingAfterBreak="0">
+  <w:abstractNum w:abstractNumId="18" w15:restartNumberingAfterBreak="0">
     <w:nsid w:val="47164D09"/>
     <w:multiLevelType w:val="multilevel"/>
     <w:tmpl w:val="0409001F"/>
@@ -1581,7 +1773,7 @@
       </w:pPr>
     </w:lvl>
   </w:abstractNum>
-  <w:abstractNum w:abstractNumId="18" w15:restartNumberingAfterBreak="0">
+  <w:abstractNum w:abstractNumId="19" w15:restartNumberingAfterBreak="0">
     <w:nsid w:val="4CF05B8B"/>
     <w:multiLevelType w:val="hybridMultilevel"/>
     <w:tmpl w:val="6C902DAA"/>
@@ -1694,7 +1886,7 @@
       </w:rPr>
     </w:lvl>
   </w:abstractNum>
-  <w:abstractNum w:abstractNumId="19" w15:restartNumberingAfterBreak="0">
+  <w:abstractNum w:abstractNumId="20" w15:restartNumberingAfterBreak="0">
     <w:nsid w:val="5F504FB2"/>
     <w:multiLevelType w:val="hybridMultilevel"/>
     <w:tmpl w:val="54A6E508"/>
@@ -1807,7 +1999,7 @@
       </w:rPr>
     </w:lvl>
   </w:abstractNum>
-  <w:abstractNum w:abstractNumId="20" w15:restartNumberingAfterBreak="0">
+  <w:abstractNum w:abstractNumId="21" w15:restartNumberingAfterBreak="0">
     <w:nsid w:val="7AD33C26"/>
     <w:multiLevelType w:val="hybridMultilevel"/>
     <w:tmpl w:val="6228F36E"/>
@@ -1909,7 +2101,7 @@
     <w:abstractNumId w:val="9"/>
   </w:num>
   <w:num w:numId="5">
-    <w:abstractNumId w:val="17"/>
+    <w:abstractNumId w:val="18"/>
   </w:num>
   <w:num w:numId="6">
     <w:abstractNumId w:val="10"/>
@@ -1945,25 +2137,28 @@
     <w:abstractNumId w:val="14"/>
   </w:num>
   <w:num w:numId="17">
-    <w:abstractNumId w:val="15"/>
+    <w:abstractNumId w:val="16"/>
   </w:num>
   <w:num w:numId="18">
     <w:abstractNumId w:val="12"/>
   </w:num>
   <w:num w:numId="19">
-    <w:abstractNumId w:val="16"/>
+    <w:abstractNumId w:val="17"/>
   </w:num>
   <w:num w:numId="20">
-    <w:abstractNumId w:val="18"/>
+    <w:abstractNumId w:val="19"/>
   </w:num>
   <w:num w:numId="21">
-    <w:abstractNumId w:val="19"/>
+    <w:abstractNumId w:val="20"/>
   </w:num>
   <w:num w:numId="22">
     <w:abstractNumId w:val="11"/>
   </w:num>
   <w:num w:numId="23">
-    <w:abstractNumId w:val="20"/>
+    <w:abstractNumId w:val="21"/>
+  </w:num>
+  <w:num w:numId="24">
+    <w:abstractNumId w:val="15"/>
   </w:num>
 </w:numbering>
 </file>
@@ -2528,6 +2723,7 @@
   <w:style w:type="character" w:default="1" w:styleId="DefaultParagraphFont">
     <w:name w:val="Default Paragraph Font"/>
     <w:uiPriority w:val="1"/>
+    <w:semiHidden/>
     <w:unhideWhenUsed/>
   </w:style>
   <w:style w:type="table" w:default="1" w:styleId="TableNormal">

</xml_diff>